<commit_message>
converting json to parquet doc
</commit_message>
<xml_diff>
--- a/shodan/Creating Hive Table From JSON Data Using PySpark.docx
+++ b/shodan/Creating Hive Table From JSON Data Using PySpark.docx
@@ -10,6 +10,7 @@
           <w:numId w:val="1"/>
         </w:numPr>
         <w:ind w:left="360" w:hanging="360"/>
+        <w:jc w:val="both"/>
         <w:rPr>
           <w:b/>
           <w:color w:val="0000FF"/>
@@ -29,6 +30,7 @@
       <w:pPr>
         <w:pStyle w:val="ListParagraph"/>
         <w:ind w:left="360"/>
+        <w:jc w:val="both"/>
       </w:pPr>
       <w:r>
         <w:t>Creating Hive Tables From JSON Using Pyspark and Spark DataFrames</w:t>
@@ -38,6 +40,7 @@
       <w:pPr>
         <w:pStyle w:val="ListParagraph"/>
         <w:ind w:left="360"/>
+        <w:jc w:val="both"/>
       </w:pPr>
     </w:p>
     <w:p>
@@ -51,6 +54,7 @@
           <w:tab w:val="left" w:pos="360"/>
         </w:tabs>
         <w:ind w:hanging="1080"/>
+        <w:jc w:val="both"/>
         <w:rPr>
           <w:b/>
           <w:color w:val="0000FF"/>
@@ -72,6 +76,7 @@
           <w:tab w:val="left" w:pos="360"/>
         </w:tabs>
         <w:ind w:left="360"/>
+        <w:jc w:val="both"/>
       </w:pPr>
       <w:r>
         <w:t xml:space="preserve">To convert dynamic JSON formatted-data into </w:t>
@@ -94,6 +99,7 @@
         <w:tabs>
           <w:tab w:val="left" w:pos="360"/>
         </w:tabs>
+        <w:jc w:val="both"/>
       </w:pPr>
       <w:r>
         <w:tab/>
@@ -110,6 +116,7 @@
           <w:tab w:val="left" w:pos="360"/>
         </w:tabs>
         <w:ind w:hanging="1080"/>
+        <w:jc w:val="both"/>
         <w:rPr>
           <w:b/>
           <w:color w:val="0000FF"/>
@@ -139,6 +146,7 @@
           <w:tab w:val="left" w:pos="360"/>
         </w:tabs>
         <w:ind w:left="360"/>
+        <w:jc w:val="both"/>
       </w:pPr>
       <w:r>
         <w:t>Nested JSON problem not yet addressed</w:t>
@@ -158,6 +166,7 @@
         <w:tabs>
           <w:tab w:val="left" w:pos="360"/>
         </w:tabs>
+        <w:jc w:val="both"/>
       </w:pPr>
     </w:p>
     <w:p>
@@ -171,6 +180,7 @@
           <w:tab w:val="left" w:pos="360"/>
         </w:tabs>
         <w:ind w:hanging="1080"/>
+        <w:jc w:val="both"/>
         <w:rPr>
           <w:b/>
           <w:color w:val="0000FF"/>
@@ -194,6 +204,7 @@
         <w:tabs>
           <w:tab w:val="left" w:pos="360"/>
         </w:tabs>
+        <w:jc w:val="both"/>
       </w:pPr>
       <w:r>
         <w:tab/>
@@ -205,6 +216,7 @@
         <w:tabs>
           <w:tab w:val="left" w:pos="360"/>
         </w:tabs>
+        <w:jc w:val="both"/>
       </w:pPr>
       <w:r>
         <w:tab/>
@@ -216,6 +228,7 @@
         <w:tabs>
           <w:tab w:val="left" w:pos="360"/>
         </w:tabs>
+        <w:jc w:val="both"/>
         <w:rPr>
           <w:b/>
           <w:color w:val="0000FF"/>
@@ -234,6 +247,7 @@
           <w:tab w:val="left" w:pos="360"/>
         </w:tabs>
         <w:ind w:hanging="1080"/>
+        <w:jc w:val="both"/>
         <w:rPr>
           <w:b/>
           <w:color w:val="0000FF"/>
@@ -255,6 +269,7 @@
           <w:tab w:val="left" w:pos="360"/>
         </w:tabs>
         <w:ind w:left="360" w:hanging="360"/>
+        <w:jc w:val="both"/>
       </w:pPr>
       <w:r>
         <w:tab/>
@@ -270,6 +285,7 @@
           <w:tab w:val="left" w:pos="360"/>
         </w:tabs>
         <w:ind w:left="360" w:hanging="360"/>
+        <w:jc w:val="both"/>
       </w:pPr>
     </w:p>
     <w:p>
@@ -278,10 +294,20 @@
           <w:tab w:val="left" w:pos="360"/>
         </w:tabs>
         <w:ind w:left="360" w:hanging="360"/>
+        <w:jc w:val="both"/>
       </w:pPr>
       <w:r>
         <w:tab/>
-        <w:t xml:space="preserve">The first and more straightforward approach is to convert the JSON data into parquet format and query the HDFS directory using Apache drill, no need to build schemas. </w:t>
+        <w:t>The first and more straightforward approach is to convert the JSON data into parquet format and query t</w:t>
+      </w:r>
+      <w:r>
+        <w:t>he HDFS directory using Apache D</w:t>
+      </w:r>
+      <w:r>
+        <w:t xml:space="preserve">rill, no need to build schemas. </w:t>
+      </w:r>
+      <w:r>
+        <w:t>It is important to note though that Apache Drill can only query files in HDFS which have extensions (e.g. parquet, csv, json, etc).</w:t>
       </w:r>
     </w:p>
     <w:p>
@@ -290,6 +316,7 @@
           <w:tab w:val="left" w:pos="360"/>
         </w:tabs>
         <w:ind w:left="360" w:hanging="360"/>
+        <w:jc w:val="both"/>
       </w:pPr>
     </w:p>
     <w:p>
@@ -303,6 +330,7 @@
           <w:tab w:val="left" w:pos="360"/>
         </w:tabs>
         <w:ind w:left="720"/>
+        <w:jc w:val="both"/>
       </w:pPr>
       <w:r>
         <w:t>Spark</w:t>
@@ -319,6 +347,7 @@
           <w:tab w:val="left" w:pos="360"/>
         </w:tabs>
         <w:ind w:left="1080" w:hanging="270"/>
+        <w:jc w:val="both"/>
       </w:pPr>
       <w:r>
         <w:t xml:space="preserve">Be sure to </w:t>
@@ -339,6 +368,7 @@
     <w:p>
       <w:pPr>
         <w:ind w:left="1440"/>
+        <w:jc w:val="both"/>
       </w:pPr>
       <w:r>
         <w:t>--conf spark.sql.parquet.mergeSchema=true</w:t>
@@ -353,6 +383,7 @@
     <w:p>
       <w:pPr>
         <w:ind w:left="1440"/>
+        <w:jc w:val="both"/>
       </w:pPr>
       <w:r>
         <w:t xml:space="preserve">--conf spark.shuffle.service.enabled=true </w:t>
@@ -361,6 +392,7 @@
     <w:p>
       <w:pPr>
         <w:ind w:left="1440"/>
+        <w:jc w:val="both"/>
       </w:pPr>
       <w:r>
         <w:t xml:space="preserve">--conf spark.dynamicAllocation.enabled=true </w:t>
@@ -369,6 +401,7 @@
     <w:p>
       <w:pPr>
         <w:ind w:left="1440"/>
+        <w:jc w:val="both"/>
       </w:pPr>
       <w:r>
         <w:t>-</w:t>
@@ -380,6 +413,7 @@
     <w:p>
       <w:pPr>
         <w:ind w:left="1440"/>
+        <w:jc w:val="both"/>
       </w:pPr>
       <w:r>
         <w:t>--conf spark.dynamicAllocation.maxExecutors=15</w:t>
@@ -391,6 +425,7 @@
     <w:p>
       <w:pPr>
         <w:ind w:left="1440"/>
+        <w:jc w:val="both"/>
       </w:pPr>
       <w:r>
         <w:t>*</w:t>
@@ -402,6 +437,7 @@
     <w:p>
       <w:pPr>
         <w:ind w:left="1440"/>
+        <w:jc w:val="both"/>
       </w:pPr>
       <w:r>
         <w:t xml:space="preserve">   </w:t>
@@ -413,6 +449,7 @@
     <w:p>
       <w:pPr>
         <w:ind w:left="1440"/>
+        <w:jc w:val="both"/>
       </w:pPr>
       <w:r>
         <w:t>** these properties can be tweaked to your requirements</w:t>
@@ -421,6 +458,7 @@
     <w:p>
       <w:pPr>
         <w:ind w:left="1440"/>
+        <w:jc w:val="both"/>
       </w:pPr>
     </w:p>
     <w:p>
@@ -434,6 +472,7 @@
           <w:tab w:val="left" w:pos="360"/>
         </w:tabs>
         <w:ind w:left="1080" w:hanging="270"/>
+        <w:jc w:val="both"/>
         <w:rPr>
           <w:rStyle w:val="HTMLCode"/>
           <w:rFonts w:asciiTheme="minorHAnsi" w:hAnsiTheme="minorHAnsi" w:cstheme="minorBidi"/>
@@ -504,6 +543,7 @@
           <w:tab w:val="left" w:pos="360"/>
         </w:tabs>
         <w:ind w:left="360" w:firstLine="720"/>
+        <w:jc w:val="both"/>
         <w:rPr>
           <w:rStyle w:val="HTMLCode"/>
           <w:rFonts w:asciiTheme="minorHAnsi" w:hAnsiTheme="minorHAnsi" w:cstheme="minorBidi"/>
@@ -518,6 +558,7 @@
           <w:tab w:val="left" w:pos="360"/>
         </w:tabs>
         <w:ind w:left="360" w:firstLine="720"/>
+        <w:jc w:val="both"/>
         <w:rPr>
           <w:rStyle w:val="HTMLCode"/>
           <w:rFonts w:asciiTheme="minorHAnsi" w:hAnsiTheme="minorHAnsi" w:cstheme="minorBidi"/>
@@ -541,6 +582,7 @@
           <w:tab w:val="left" w:pos="360"/>
         </w:tabs>
         <w:ind w:left="360" w:firstLine="720"/>
+        <w:jc w:val="both"/>
         <w:rPr>
           <w:rStyle w:val="HTMLCode"/>
           <w:rFonts w:asciiTheme="minorHAnsi" w:hAnsiTheme="minorHAnsi" w:cstheme="minorBidi"/>
@@ -564,6 +606,7 @@
           <w:tab w:val="left" w:pos="360"/>
         </w:tabs>
         <w:ind w:left="360" w:firstLine="720"/>
+        <w:jc w:val="both"/>
         <w:rPr>
           <w:rStyle w:val="HTMLCode"/>
           <w:rFonts w:asciiTheme="minorHAnsi" w:hAnsiTheme="minorHAnsi" w:cstheme="minorBidi"/>
@@ -589,6 +632,7 @@
           <w:tab w:val="left" w:pos="360"/>
         </w:tabs>
         <w:ind w:left="360" w:firstLine="720"/>
+        <w:jc w:val="both"/>
         <w:rPr>
           <w:rStyle w:val="HTMLCode"/>
           <w:color w:val="000000"/>
@@ -616,6 +660,7 @@
           <w:tab w:val="left" w:pos="360"/>
         </w:tabs>
         <w:ind w:left="360" w:firstLine="720"/>
+        <w:jc w:val="both"/>
         <w:rPr>
           <w:rStyle w:val="HTMLCode"/>
           <w:color w:val="000000"/>
@@ -632,6 +677,7 @@
           <w:tab w:val="left" w:pos="360"/>
         </w:tabs>
         <w:ind w:left="360" w:firstLine="720"/>
+        <w:jc w:val="both"/>
         <w:rPr>
           <w:rStyle w:val="HTMLCode"/>
           <w:rFonts w:asciiTheme="minorHAnsi" w:hAnsiTheme="minorHAnsi" w:cstheme="minorBidi"/>
@@ -655,6 +701,7 @@
           <w:tab w:val="left" w:pos="360"/>
         </w:tabs>
         <w:ind w:left="360" w:firstLine="720"/>
+        <w:jc w:val="both"/>
         <w:rPr>
           <w:rStyle w:val="HTMLCode"/>
           <w:rFonts w:asciiTheme="minorHAnsi" w:hAnsiTheme="minorHAnsi" w:cstheme="minorBidi"/>
@@ -678,6 +725,7 @@
           <w:tab w:val="left" w:pos="360"/>
         </w:tabs>
         <w:ind w:left="360" w:firstLine="720"/>
+        <w:jc w:val="both"/>
         <w:rPr>
           <w:rStyle w:val="HTMLCode"/>
           <w:color w:val="000000"/>
@@ -705,6 +753,7 @@
           <w:tab w:val="left" w:pos="360"/>
         </w:tabs>
         <w:ind w:left="360" w:firstLine="720"/>
+        <w:jc w:val="both"/>
         <w:rPr>
           <w:rStyle w:val="HTMLCode"/>
           <w:rFonts w:asciiTheme="minorHAnsi" w:hAnsiTheme="minorHAnsi" w:cstheme="minorBidi"/>
@@ -719,6 +768,7 @@
           <w:tab w:val="left" w:pos="1080"/>
         </w:tabs>
         <w:ind w:left="1080"/>
+        <w:jc w:val="both"/>
         <w:rPr>
           <w:rStyle w:val="HTMLCode"/>
           <w:rFonts w:asciiTheme="minorHAnsi" w:hAnsiTheme="minorHAnsi" w:cstheme="minorBidi"/>
@@ -745,22 +795,24 @@
           <w:tab w:val="left" w:pos="1080"/>
         </w:tabs>
         <w:ind w:left="1080"/>
-        <w:rPr>
-          <w:rStyle w:val="HTMLCode"/>
-          <w:rFonts w:asciiTheme="minorHAnsi" w:hAnsiTheme="minorHAnsi" w:cstheme="minorBidi"/>
-          <w:sz w:val="24"/>
-          <w:szCs w:val="24"/>
-        </w:rPr>
-      </w:pPr>
-      <w:r>
-        <w:rPr>
-          <w:rStyle w:val="HTMLCode"/>
-          <w:color w:val="000000"/>
-          <w:sz w:val="21"/>
-          <w:szCs w:val="21"/>
-          <w:bdr w:val="none" w:sz="0" w:space="0" w:color="auto" w:frame="1"/>
-          <w:shd w:val="clear" w:color="auto" w:fill="EEEEFF"/>
-        </w:rPr>
+        <w:jc w:val="both"/>
+        <w:rPr>
+          <w:rStyle w:val="HTMLCode"/>
+          <w:rFonts w:asciiTheme="minorHAnsi" w:hAnsiTheme="minorHAnsi" w:cstheme="minorBidi"/>
+          <w:sz w:val="24"/>
+          <w:szCs w:val="24"/>
+        </w:rPr>
+      </w:pPr>
+      <w:r>
+        <w:rPr>
+          <w:rStyle w:val="HTMLCode"/>
+          <w:color w:val="000000"/>
+          <w:sz w:val="21"/>
+          <w:szCs w:val="21"/>
+          <w:bdr w:val="none" w:sz="0" w:space="0" w:color="auto" w:frame="1"/>
+          <w:shd w:val="clear" w:color="auto" w:fill="EEEEFF"/>
+        </w:rPr>
+        <w:lastRenderedPageBreak/>
         <w:t>sc.textFile(“&lt;path to your directory or json file&gt;”)</w:t>
       </w:r>
       <w:r>
@@ -797,6 +849,7 @@
           <w:tab w:val="left" w:pos="1080"/>
         </w:tabs>
         <w:ind w:left="1080"/>
+        <w:jc w:val="both"/>
         <w:rPr>
           <w:rStyle w:val="HTMLCode"/>
           <w:rFonts w:asciiTheme="minorHAnsi" w:hAnsiTheme="minorHAnsi" w:cstheme="minorBidi"/>
@@ -811,21 +864,21 @@
           <w:tab w:val="left" w:pos="1080"/>
         </w:tabs>
         <w:ind w:left="1080"/>
-        <w:rPr>
-          <w:rStyle w:val="HTMLCode"/>
-          <w:rFonts w:asciiTheme="minorHAnsi" w:hAnsiTheme="minorHAnsi" w:cstheme="minorBidi"/>
-          <w:sz w:val="24"/>
-          <w:szCs w:val="24"/>
-        </w:rPr>
-      </w:pPr>
-      <w:r>
-        <w:rPr>
-          <w:rStyle w:val="HTMLCode"/>
-          <w:rFonts w:asciiTheme="minorHAnsi" w:hAnsiTheme="minorHAnsi" w:cstheme="minorBidi"/>
-          <w:sz w:val="24"/>
-          <w:szCs w:val="24"/>
-        </w:rPr>
-        <w:lastRenderedPageBreak/>
+        <w:jc w:val="both"/>
+        <w:rPr>
+          <w:rStyle w:val="HTMLCode"/>
+          <w:rFonts w:asciiTheme="minorHAnsi" w:hAnsiTheme="minorHAnsi" w:cstheme="minorBidi"/>
+          <w:sz w:val="24"/>
+          <w:szCs w:val="24"/>
+        </w:rPr>
+      </w:pPr>
+      <w:r>
+        <w:rPr>
+          <w:rStyle w:val="HTMLCode"/>
+          <w:rFonts w:asciiTheme="minorHAnsi" w:hAnsiTheme="minorHAnsi" w:cstheme="minorBidi"/>
+          <w:sz w:val="24"/>
+          <w:szCs w:val="24"/>
+        </w:rPr>
         <w:t xml:space="preserve">To save a RDD as a DataFrame, use </w:t>
       </w:r>
       <w:r>
@@ -855,6 +908,7 @@
           <w:tab w:val="left" w:pos="1080"/>
         </w:tabs>
         <w:ind w:left="1080"/>
+        <w:jc w:val="both"/>
         <w:rPr>
           <w:rStyle w:val="HTMLCode"/>
           <w:rFonts w:asciiTheme="minorHAnsi" w:hAnsiTheme="minorHAnsi" w:cstheme="minorBidi"/>
@@ -869,6 +923,7 @@
           <w:tab w:val="left" w:pos="1080"/>
         </w:tabs>
         <w:ind w:left="1080"/>
+        <w:jc w:val="both"/>
         <w:rPr>
           <w:rStyle w:val="HTMLCode"/>
           <w:rFonts w:asciiTheme="minorHAnsi" w:hAnsiTheme="minorHAnsi" w:cstheme="minorBidi"/>
@@ -892,6 +947,7 @@
           <w:tab w:val="left" w:pos="360"/>
         </w:tabs>
         <w:ind w:left="360" w:firstLine="720"/>
+        <w:jc w:val="both"/>
         <w:rPr>
           <w:rStyle w:val="HTMLCode"/>
           <w:color w:val="000000"/>
@@ -920,6 +976,7 @@
           <w:tab w:val="left" w:pos="360"/>
         </w:tabs>
         <w:ind w:left="1080"/>
+        <w:jc w:val="both"/>
       </w:pPr>
     </w:p>
     <w:p>
@@ -933,6 +990,7 @@
           <w:tab w:val="left" w:pos="360"/>
         </w:tabs>
         <w:ind w:left="720"/>
+        <w:jc w:val="both"/>
       </w:pPr>
       <w:r>
         <w:t>Apache Drill</w:t>
@@ -946,6 +1004,7 @@
           <w:numId w:val="1"/>
         </w:numPr>
         <w:ind w:left="1080" w:hanging="270"/>
+        <w:jc w:val="both"/>
       </w:pPr>
       <w:r>
         <w:t>Drill queries</w:t>
@@ -955,11 +1014,13 @@
       <w:pPr>
         <w:pStyle w:val="ListParagraph"/>
         <w:ind w:left="1080"/>
+        <w:jc w:val="both"/>
       </w:pPr>
     </w:p>
     <w:p>
       <w:pPr>
         <w:ind w:left="1080"/>
+        <w:jc w:val="both"/>
         <w:rPr>
           <w:rStyle w:val="HTMLCode"/>
           <w:rFonts w:asciiTheme="minorHAnsi" w:hAnsiTheme="minorHAnsi" w:cstheme="minorBidi"/>
@@ -980,6 +1041,7 @@
     <w:p>
       <w:pPr>
         <w:ind w:left="1080"/>
+        <w:jc w:val="both"/>
         <w:rPr>
           <w:rStyle w:val="HTMLCode"/>
           <w:rFonts w:asciiTheme="minorHAnsi" w:hAnsiTheme="minorHAnsi" w:cstheme="minorBidi"/>
@@ -1000,6 +1062,7 @@
     <w:p>
       <w:pPr>
         <w:ind w:left="1080"/>
+        <w:jc w:val="both"/>
         <w:rPr>
           <w:rStyle w:val="HTMLCode"/>
           <w:color w:val="000000"/>
@@ -1024,6 +1087,7 @@
     <w:p>
       <w:pPr>
         <w:ind w:left="1080"/>
+        <w:jc w:val="both"/>
         <w:rPr>
           <w:rStyle w:val="HTMLCode"/>
           <w:color w:val="000000"/>
@@ -1037,6 +1101,7 @@
     <w:p>
       <w:pPr>
         <w:ind w:left="1080"/>
+        <w:jc w:val="both"/>
         <w:rPr>
           <w:rStyle w:val="HTMLCode"/>
           <w:rFonts w:asciiTheme="minorHAnsi" w:hAnsiTheme="minorHAnsi" w:cstheme="minorBidi"/>
@@ -1084,6 +1149,7 @@
     <w:p>
       <w:pPr>
         <w:ind w:left="1080"/>
+        <w:jc w:val="both"/>
         <w:rPr>
           <w:rStyle w:val="HTMLCode"/>
           <w:rFonts w:asciiTheme="minorHAnsi" w:hAnsiTheme="minorHAnsi" w:cstheme="minorBidi"/>
@@ -1104,11 +1170,14 @@
     <w:p>
       <w:pPr>
         <w:ind w:left="1080"/>
-        <w:rPr>
-          <w:rStyle w:val="HTMLCode"/>
-          <w:rFonts w:asciiTheme="minorHAnsi" w:hAnsiTheme="minorHAnsi" w:cstheme="minorBidi"/>
-          <w:sz w:val="24"/>
-          <w:szCs w:val="24"/>
+        <w:jc w:val="both"/>
+        <w:rPr>
+          <w:rStyle w:val="HTMLCode"/>
+          <w:color w:val="000000"/>
+          <w:sz w:val="21"/>
+          <w:szCs w:val="21"/>
+          <w:bdr w:val="none" w:sz="0" w:space="0" w:color="auto" w:frame="1"/>
+          <w:shd w:val="clear" w:color="auto" w:fill="EEEEFF"/>
         </w:rPr>
       </w:pPr>
       <w:r>
@@ -1131,41 +1200,81 @@
           <w:bdr w:val="none" w:sz="0" w:space="0" w:color="auto" w:frame="1"/>
           <w:shd w:val="clear" w:color="auto" w:fill="EEEEFF"/>
         </w:rPr>
-        <w:t xml:space="preserve">tbl.level1key.level2key.level3key FROM </w:t>
-      </w:r>
-      <w:r>
-        <w:rPr>
-          <w:rStyle w:val="HTMLCode"/>
-          <w:color w:val="000000"/>
-          <w:sz w:val="21"/>
-          <w:szCs w:val="21"/>
-          <w:bdr w:val="none" w:sz="0" w:space="0" w:color="auto" w:frame="1"/>
-          <w:shd w:val="clear" w:color="auto" w:fill="EEEEFF"/>
-        </w:rPr>
-        <w:t xml:space="preserve">hdfs.`&lt;path in HDFS&gt;` </w:t>
-      </w:r>
-      <w:r>
-        <w:rPr>
-          <w:rStyle w:val="HTMLCode"/>
-          <w:color w:val="000000"/>
-          <w:sz w:val="21"/>
-          <w:szCs w:val="21"/>
-          <w:bdr w:val="none" w:sz="0" w:space="0" w:color="auto" w:frame="1"/>
-          <w:shd w:val="clear" w:color="auto" w:fill="EEEEFF"/>
-        </w:rPr>
-        <w:t xml:space="preserve"> tbl LIMIT 10;</w:t>
+        <w:t>tbl.level1key.level2key.level3key FROM hdfs.`&lt;path in HDFS&gt;`  tbl LIMIT 10;</w:t>
+      </w:r>
+    </w:p>
+    <w:p>
+      <w:pPr>
+        <w:ind w:left="1080"/>
+        <w:jc w:val="both"/>
+        <w:rPr>
+          <w:rStyle w:val="HTMLCode"/>
+          <w:color w:val="000000"/>
+          <w:sz w:val="21"/>
+          <w:szCs w:val="21"/>
+          <w:bdr w:val="none" w:sz="0" w:space="0" w:color="auto" w:frame="1"/>
+          <w:shd w:val="clear" w:color="auto" w:fill="EEEEFF"/>
+        </w:rPr>
+      </w:pPr>
+    </w:p>
+    <w:p>
+      <w:r>
+        <w:br w:type="page"/>
+      </w:r>
+    </w:p>
+    <w:p>
+      <w:pPr>
+        <w:tabs>
+          <w:tab w:val="left" w:pos="0"/>
+        </w:tabs>
+        <w:jc w:val="both"/>
+        <w:rPr>
+          <w:rStyle w:val="HTMLCode"/>
+          <w:rFonts w:asciiTheme="minorHAnsi" w:hAnsiTheme="minorHAnsi" w:cstheme="minorBidi"/>
+          <w:sz w:val="24"/>
+          <w:szCs w:val="24"/>
+        </w:rPr>
+      </w:pPr>
+      <w:r>
+        <w:t xml:space="preserve">The </w:t>
+      </w:r>
+      <w:r>
+        <w:t>second</w:t>
+      </w:r>
+      <w:r>
+        <w:t xml:space="preserve"> approach is to </w:t>
+      </w:r>
+      <w:r>
+        <w:t>create 2 tables in Hive: staging and final. The staging table is an external table with columns</w:t>
+      </w:r>
+      <w:r>
+        <w:t xml:space="preserve"> identical to the Spark DataFrame columns and with the table </w:t>
+      </w:r>
+      <w:r>
+        <w:t>location set to the parquet directory created in Spark.</w:t>
+      </w:r>
+      <w:r>
+        <w:t xml:space="preserve"> </w:t>
+      </w:r>
+      <w:r>
+        <w:t>The final table is similar to the staging table but with added partition set and snappy compression.</w:t>
       </w:r>
       <w:bookmarkStart w:id="0" w:name="_GoBack"/>
       <w:bookmarkEnd w:id="0"/>
-      <w:r>
-        <w:rPr>
-          <w:rStyle w:val="HTMLCode"/>
-          <w:rFonts w:asciiTheme="minorHAnsi" w:hAnsiTheme="minorHAnsi" w:cstheme="minorBidi"/>
-          <w:sz w:val="24"/>
-          <w:szCs w:val="24"/>
-        </w:rPr>
-        <w:br w:type="page"/>
-      </w:r>
+    </w:p>
+    <w:p>
+      <w:pPr>
+        <w:tabs>
+          <w:tab w:val="left" w:pos="0"/>
+        </w:tabs>
+        <w:jc w:val="both"/>
+        <w:rPr>
+          <w:rStyle w:val="HTMLCode"/>
+          <w:rFonts w:asciiTheme="minorHAnsi" w:hAnsiTheme="minorHAnsi" w:cstheme="minorBidi"/>
+          <w:sz w:val="24"/>
+          <w:szCs w:val="24"/>
+        </w:rPr>
+      </w:pPr>
     </w:p>
     <w:p>
       <w:pPr>
@@ -1177,21 +1286,16 @@
         <w:tabs>
           <w:tab w:val="left" w:pos="360"/>
         </w:tabs>
-        <w:ind w:left="720"/>
-        <w:rPr>
-          <w:rStyle w:val="HTMLCode"/>
-          <w:rFonts w:asciiTheme="minorHAnsi" w:hAnsiTheme="minorHAnsi" w:cstheme="minorBidi"/>
-          <w:sz w:val="24"/>
-          <w:szCs w:val="24"/>
-        </w:rPr>
-      </w:pPr>
-      <w:r>
-        <w:rPr>
-          <w:rStyle w:val="HTMLCode"/>
-          <w:rFonts w:asciiTheme="minorHAnsi" w:hAnsiTheme="minorHAnsi" w:cstheme="minorBidi"/>
-          <w:sz w:val="24"/>
-          <w:szCs w:val="24"/>
-        </w:rPr>
+        <w:ind w:hanging="1440"/>
+        <w:jc w:val="both"/>
+        <w:rPr>
+          <w:rStyle w:val="HTMLCode"/>
+          <w:rFonts w:asciiTheme="minorHAnsi" w:hAnsiTheme="minorHAnsi" w:cstheme="minorBidi"/>
+          <w:sz w:val="24"/>
+          <w:szCs w:val="24"/>
+        </w:rPr>
+      </w:pPr>
+      <w:r>
         <w:t>Hive</w:t>
       </w:r>
     </w:p>
@@ -1205,7 +1309,8 @@
         <w:tabs>
           <w:tab w:val="left" w:pos="360"/>
         </w:tabs>
-        <w:ind w:left="1080" w:hanging="270"/>
+        <w:ind w:left="720" w:hanging="270"/>
+        <w:jc w:val="both"/>
       </w:pPr>
       <w:r>
         <w:t>Be sure to add the following configurations when starting the hive shell or running the hive script</w:t>
@@ -1213,13 +1318,20 @@
     </w:p>
     <w:p>
       <w:pPr>
-        <w:ind w:left="1440"/>
+        <w:ind w:left="1800" w:hanging="1080"/>
+        <w:jc w:val="both"/>
       </w:pPr>
       <w:r>
         <w:t>set mapreduce.map.memory.mb=</w:t>
       </w:r>
       <w:r>
-        <w:t>15000</w:t>
+        <w:t>1</w:t>
+      </w:r>
+      <w:r>
+        <w:t>0</w:t>
+      </w:r>
+      <w:r>
+        <w:t>000</w:t>
       </w:r>
       <w:r>
         <w:t>;</w:t>
@@ -1230,10 +1342,17 @@
     </w:p>
     <w:p>
       <w:pPr>
-        <w:ind w:left="1440"/>
-      </w:pPr>
-      <w:r>
-        <w:t>set mapreduce.reduce.memory.mb=5120;</w:t>
+        <w:ind w:left="1800" w:hanging="1080"/>
+        <w:jc w:val="both"/>
+      </w:pPr>
+      <w:r>
+        <w:t>set mapreduce.reduce.memory.mb=</w:t>
+      </w:r>
+      <w:r>
+        <w:t>3</w:t>
+      </w:r>
+      <w:r>
+        <w:t>120;</w:t>
       </w:r>
       <w:r>
         <w:t xml:space="preserve"> *</w:t>
@@ -1241,7 +1360,8 @@
     </w:p>
     <w:p>
       <w:pPr>
-        <w:ind w:left="1440"/>
+        <w:ind w:left="1800" w:hanging="1080"/>
+        <w:jc w:val="both"/>
       </w:pPr>
       <w:r>
         <w:t>set PARQUET_COMPRESSION_CODEC=snappy;</w:t>
@@ -1249,7 +1369,8 @@
     </w:p>
     <w:p>
       <w:pPr>
-        <w:ind w:left="1440"/>
+        <w:ind w:left="1800" w:hanging="1080"/>
+        <w:jc w:val="both"/>
       </w:pPr>
       <w:r>
         <w:t xml:space="preserve">set </w:t>
@@ -1260,7 +1381,8 @@
     </w:p>
     <w:p>
       <w:pPr>
-        <w:ind w:left="1440"/>
+        <w:ind w:left="1800" w:hanging="1080"/>
+        <w:jc w:val="both"/>
       </w:pPr>
       <w:r>
         <w:t>set hive.exec.dynamic.partition.mode=nonstrict;</w:t>
@@ -1268,7 +1390,8 @@
     </w:p>
     <w:p>
       <w:pPr>
-        <w:ind w:left="1440"/>
+        <w:ind w:left="1800" w:hanging="1080"/>
+        <w:jc w:val="both"/>
       </w:pPr>
       <w:r>
         <w:t>*check if you have enough resources</w:t>
@@ -1280,7 +1403,8 @@
         <w:tabs>
           <w:tab w:val="left" w:pos="360"/>
         </w:tabs>
-        <w:ind w:left="1080"/>
+        <w:ind w:left="1440" w:hanging="1080"/>
+        <w:jc w:val="both"/>
       </w:pPr>
     </w:p>
     <w:p>
@@ -1293,7 +1417,8 @@
         <w:tabs>
           <w:tab w:val="left" w:pos="360"/>
         </w:tabs>
-        <w:ind w:left="1080" w:hanging="270"/>
+        <w:ind w:left="720" w:hanging="270"/>
+        <w:jc w:val="both"/>
       </w:pPr>
       <w:r>
         <w:t>**</w:t>
@@ -1314,7 +1439,8 @@
         <w:tabs>
           <w:tab w:val="left" w:pos="360"/>
         </w:tabs>
-        <w:ind w:left="1080"/>
+        <w:ind w:left="1440" w:hanging="720"/>
+        <w:jc w:val="both"/>
         <w:rPr>
           <w:rStyle w:val="HTMLCode"/>
           <w:color w:val="000000"/>
@@ -1353,7 +1479,8 @@
         <w:tabs>
           <w:tab w:val="left" w:pos="360"/>
         </w:tabs>
-        <w:ind w:left="1080"/>
+        <w:ind w:left="1440" w:hanging="720"/>
+        <w:jc w:val="both"/>
         <w:rPr>
           <w:rStyle w:val="HTMLCode"/>
           <w:color w:val="000000"/>
@@ -1381,7 +1508,8 @@
         <w:tabs>
           <w:tab w:val="left" w:pos="360"/>
         </w:tabs>
-        <w:ind w:left="1080"/>
+        <w:ind w:left="1440" w:hanging="720"/>
+        <w:jc w:val="both"/>
         <w:rPr>
           <w:rStyle w:val="HTMLCode"/>
           <w:color w:val="000000"/>
@@ -1422,7 +1550,8 @@
         <w:tabs>
           <w:tab w:val="left" w:pos="360"/>
         </w:tabs>
-        <w:ind w:left="1080"/>
+        <w:ind w:left="1440" w:hanging="720"/>
+        <w:jc w:val="both"/>
         <w:rPr>
           <w:rStyle w:val="HTMLCode"/>
           <w:color w:val="000000"/>
@@ -1463,7 +1592,8 @@
         <w:tabs>
           <w:tab w:val="left" w:pos="360"/>
         </w:tabs>
-        <w:ind w:left="1080"/>
+        <w:ind w:left="1440" w:hanging="720"/>
+        <w:jc w:val="both"/>
         <w:rPr>
           <w:rStyle w:val="HTMLCode"/>
           <w:color w:val="000000"/>
@@ -1491,7 +1621,8 @@
         <w:tabs>
           <w:tab w:val="left" w:pos="360"/>
         </w:tabs>
-        <w:ind w:left="1080"/>
+        <w:ind w:left="1440" w:hanging="720"/>
+        <w:jc w:val="both"/>
         <w:rPr>
           <w:rStyle w:val="HTMLCode"/>
           <w:color w:val="000000"/>
@@ -1519,16 +1650,18 @@
         <w:tabs>
           <w:tab w:val="left" w:pos="360"/>
         </w:tabs>
-        <w:ind w:left="1080"/>
-      </w:pPr>
-    </w:p>
-    <w:p>
-      <w:pPr>
-        <w:pStyle w:val="ListParagraph"/>
-        <w:tabs>
-          <w:tab w:val="left" w:pos="360"/>
-        </w:tabs>
-        <w:ind w:left="1080"/>
+        <w:ind w:left="1440" w:hanging="720"/>
+        <w:jc w:val="both"/>
+      </w:pPr>
+    </w:p>
+    <w:p>
+      <w:pPr>
+        <w:pStyle w:val="ListParagraph"/>
+        <w:tabs>
+          <w:tab w:val="left" w:pos="360"/>
+          <w:tab w:val="left" w:pos="720"/>
+        </w:tabs>
+        <w:jc w:val="both"/>
       </w:pPr>
       <w:r>
         <w:t>Create internal partitioned snappy parquet table for generated parquet directory from Spark with column names from df.columns attribute.</w:t>
@@ -1540,7 +1673,8 @@
         <w:tabs>
           <w:tab w:val="left" w:pos="360"/>
         </w:tabs>
-        <w:ind w:left="1080"/>
+        <w:ind w:left="1440" w:hanging="720"/>
+        <w:jc w:val="both"/>
         <w:rPr>
           <w:rStyle w:val="HTMLCode"/>
           <w:color w:val="000000"/>
@@ -1568,7 +1702,8 @@
         <w:tabs>
           <w:tab w:val="left" w:pos="360"/>
         </w:tabs>
-        <w:ind w:left="1080"/>
+        <w:ind w:left="1440" w:hanging="720"/>
+        <w:jc w:val="both"/>
         <w:rPr>
           <w:rStyle w:val="HTMLCode"/>
           <w:color w:val="000000"/>
@@ -1596,7 +1731,8 @@
         <w:tabs>
           <w:tab w:val="left" w:pos="360"/>
         </w:tabs>
-        <w:ind w:left="1080"/>
+        <w:ind w:left="1440" w:hanging="720"/>
+        <w:jc w:val="both"/>
         <w:rPr>
           <w:rStyle w:val="HTMLCode"/>
           <w:color w:val="000000"/>
@@ -1637,7 +1773,8 @@
         <w:tabs>
           <w:tab w:val="left" w:pos="360"/>
         </w:tabs>
-        <w:ind w:left="1080"/>
+        <w:ind w:left="1440" w:hanging="720"/>
+        <w:jc w:val="both"/>
         <w:rPr>
           <w:rStyle w:val="HTMLCode"/>
           <w:color w:val="000000"/>
@@ -1678,7 +1815,8 @@
         <w:tabs>
           <w:tab w:val="left" w:pos="360"/>
         </w:tabs>
-        <w:ind w:left="1080"/>
+        <w:ind w:left="1440" w:hanging="720"/>
+        <w:jc w:val="both"/>
         <w:rPr>
           <w:rStyle w:val="HTMLCode"/>
           <w:color w:val="000000"/>
@@ -1706,7 +1844,8 @@
         <w:tabs>
           <w:tab w:val="left" w:pos="360"/>
         </w:tabs>
-        <w:ind w:left="1080"/>
+        <w:ind w:left="1440" w:hanging="720"/>
+        <w:jc w:val="both"/>
         <w:rPr>
           <w:rStyle w:val="HTMLCode"/>
           <w:color w:val="000000"/>
@@ -1734,7 +1873,8 @@
         <w:tabs>
           <w:tab w:val="left" w:pos="360"/>
         </w:tabs>
-        <w:ind w:left="1080"/>
+        <w:ind w:left="1440" w:hanging="720"/>
+        <w:jc w:val="both"/>
         <w:rPr>
           <w:rStyle w:val="HTMLCode"/>
           <w:color w:val="000000"/>
@@ -1762,7 +1902,8 @@
         <w:tabs>
           <w:tab w:val="left" w:pos="360"/>
         </w:tabs>
-        <w:ind w:left="1080"/>
+        <w:ind w:left="1440" w:hanging="720"/>
+        <w:jc w:val="both"/>
         <w:rPr>
           <w:rStyle w:val="HTMLCode"/>
           <w:color w:val="000000"/>
@@ -1801,7 +1942,8 @@
         <w:tabs>
           <w:tab w:val="left" w:pos="360"/>
         </w:tabs>
-        <w:ind w:left="1080"/>
+        <w:ind w:left="1440" w:hanging="720"/>
+        <w:jc w:val="both"/>
         <w:rPr>
           <w:rFonts w:ascii="Courier" w:hAnsi="Courier" w:cs="Courier"/>
           <w:color w:val="000000"/>
@@ -1818,13 +1960,20 @@
         <w:tabs>
           <w:tab w:val="left" w:pos="360"/>
         </w:tabs>
-        <w:ind w:left="1080"/>
+        <w:ind w:left="1530" w:hanging="810"/>
+        <w:jc w:val="both"/>
       </w:pPr>
       <w:r>
         <w:t>**</w:t>
       </w:r>
       <w:r>
-        <w:t>Note: Cannot use Impala’s infer schema to create internal table because CREATE TABLE… LIK</w:t>
+        <w:t xml:space="preserve">Note: Cannot use Impala’s infer schema to create internal table because CREATE TABLE… </w:t>
+      </w:r>
+      <w:r>
+        <w:t xml:space="preserve">    </w:t>
+      </w:r>
+      <w:r>
+        <w:t>LIK</w:t>
       </w:r>
       <w:r>
         <w:t>E</w:t>
@@ -1839,16 +1988,18 @@
         <w:tabs>
           <w:tab w:val="left" w:pos="360"/>
         </w:tabs>
-        <w:ind w:left="1080"/>
-      </w:pPr>
-    </w:p>
-    <w:p>
-      <w:pPr>
-        <w:pStyle w:val="ListParagraph"/>
-        <w:tabs>
-          <w:tab w:val="left" w:pos="360"/>
-        </w:tabs>
-        <w:ind w:left="1080"/>
+        <w:ind w:left="1440" w:hanging="720"/>
+        <w:jc w:val="both"/>
+      </w:pPr>
+    </w:p>
+    <w:p>
+      <w:pPr>
+        <w:pStyle w:val="ListParagraph"/>
+        <w:tabs>
+          <w:tab w:val="left" w:pos="360"/>
+        </w:tabs>
+        <w:ind w:left="1440" w:hanging="720"/>
+        <w:jc w:val="both"/>
       </w:pPr>
       <w:r>
         <w:t>Load staging data into partition table</w:t>
@@ -1860,7 +2011,8 @@
         <w:tabs>
           <w:tab w:val="left" w:pos="360"/>
         </w:tabs>
-        <w:ind w:left="1080"/>
+        <w:ind w:left="1440" w:hanging="720"/>
+        <w:jc w:val="both"/>
         <w:rPr>
           <w:rStyle w:val="HTMLCode"/>
           <w:color w:val="000000"/>
@@ -1888,7 +2040,8 @@
         <w:tabs>
           <w:tab w:val="left" w:pos="360"/>
         </w:tabs>
-        <w:ind w:left="1080"/>
+        <w:ind w:left="1440" w:hanging="720"/>
+        <w:jc w:val="both"/>
         <w:rPr>
           <w:rStyle w:val="HTMLCode"/>
           <w:color w:val="000000"/>
@@ -1916,7 +2069,8 @@
         <w:tabs>
           <w:tab w:val="left" w:pos="360"/>
         </w:tabs>
-        <w:ind w:left="1080"/>
+        <w:ind w:left="1440" w:hanging="720"/>
+        <w:jc w:val="both"/>
         <w:rPr>
           <w:rStyle w:val="HTMLCode"/>
           <w:color w:val="000000"/>
@@ -1944,7 +2098,8 @@
         <w:tabs>
           <w:tab w:val="left" w:pos="360"/>
         </w:tabs>
-        <w:ind w:left="1080"/>
+        <w:ind w:left="1440" w:hanging="720"/>
+        <w:jc w:val="both"/>
         <w:rPr>
           <w:rStyle w:val="HTMLCode"/>
           <w:color w:val="000000"/>
@@ -1972,7 +2127,8 @@
         <w:tabs>
           <w:tab w:val="left" w:pos="360"/>
         </w:tabs>
-        <w:ind w:left="1080"/>
+        <w:ind w:left="1440" w:hanging="720"/>
+        <w:jc w:val="both"/>
         <w:rPr>
           <w:rStyle w:val="HTMLCode"/>
           <w:color w:val="000000"/>
@@ -2000,7 +2156,8 @@
         <w:tabs>
           <w:tab w:val="left" w:pos="360"/>
         </w:tabs>
-        <w:ind w:left="1080"/>
+        <w:ind w:left="1440" w:hanging="720"/>
+        <w:jc w:val="both"/>
         <w:rPr>
           <w:rStyle w:val="HTMLCode"/>
           <w:color w:val="000000"/>
@@ -2028,7 +2185,8 @@
         <w:tabs>
           <w:tab w:val="left" w:pos="360"/>
         </w:tabs>
-        <w:ind w:left="1080"/>
+        <w:ind w:left="1440" w:hanging="720"/>
+        <w:jc w:val="both"/>
         <w:rPr>
           <w:rFonts w:ascii="Courier" w:hAnsi="Courier" w:cs="Courier"/>
           <w:color w:val="000000"/>
@@ -2057,6 +2215,7 @@
           <w:tab w:val="left" w:pos="360"/>
         </w:tabs>
         <w:ind w:left="1440" w:hanging="360"/>
+        <w:jc w:val="both"/>
       </w:pPr>
       <w:r>
         <w:tab/>
@@ -2163,8 +2322,97 @@
       </w:pPr>
     </w:lvl>
   </w:abstractNum>
+  <w:abstractNum w:abstractNumId="1">
+    <w:nsid w:val="2D375F54"/>
+    <w:multiLevelType w:val="hybridMultilevel"/>
+    <w:tmpl w:val="B428D4BA"/>
+    <w:lvl w:ilvl="0" w:tplc="04090019">
+      <w:start w:val="1"/>
+      <w:numFmt w:val="lowerLetter"/>
+      <w:lvlText w:val="%1."/>
+      <w:lvlJc w:val="left"/>
+      <w:pPr>
+        <w:ind w:left="360" w:hanging="360"/>
+      </w:pPr>
+    </w:lvl>
+    <w:lvl w:ilvl="1" w:tplc="04090019" w:tentative="1">
+      <w:start w:val="1"/>
+      <w:numFmt w:val="lowerLetter"/>
+      <w:lvlText w:val="%2."/>
+      <w:lvlJc w:val="left"/>
+      <w:pPr>
+        <w:ind w:left="1080" w:hanging="360"/>
+      </w:pPr>
+    </w:lvl>
+    <w:lvl w:ilvl="2" w:tplc="0409001B" w:tentative="1">
+      <w:start w:val="1"/>
+      <w:numFmt w:val="lowerRoman"/>
+      <w:lvlText w:val="%3."/>
+      <w:lvlJc w:val="right"/>
+      <w:pPr>
+        <w:ind w:left="1800" w:hanging="180"/>
+      </w:pPr>
+    </w:lvl>
+    <w:lvl w:ilvl="3" w:tplc="0409000F" w:tentative="1">
+      <w:start w:val="1"/>
+      <w:numFmt w:val="decimal"/>
+      <w:lvlText w:val="%4."/>
+      <w:lvlJc w:val="left"/>
+      <w:pPr>
+        <w:ind w:left="2520" w:hanging="360"/>
+      </w:pPr>
+    </w:lvl>
+    <w:lvl w:ilvl="4" w:tplc="04090019" w:tentative="1">
+      <w:start w:val="1"/>
+      <w:numFmt w:val="lowerLetter"/>
+      <w:lvlText w:val="%5."/>
+      <w:lvlJc w:val="left"/>
+      <w:pPr>
+        <w:ind w:left="3240" w:hanging="360"/>
+      </w:pPr>
+    </w:lvl>
+    <w:lvl w:ilvl="5" w:tplc="0409001B" w:tentative="1">
+      <w:start w:val="1"/>
+      <w:numFmt w:val="lowerRoman"/>
+      <w:lvlText w:val="%6."/>
+      <w:lvlJc w:val="right"/>
+      <w:pPr>
+        <w:ind w:left="3960" w:hanging="180"/>
+      </w:pPr>
+    </w:lvl>
+    <w:lvl w:ilvl="6" w:tplc="0409000F" w:tentative="1">
+      <w:start w:val="1"/>
+      <w:numFmt w:val="decimal"/>
+      <w:lvlText w:val="%7."/>
+      <w:lvlJc w:val="left"/>
+      <w:pPr>
+        <w:ind w:left="4680" w:hanging="360"/>
+      </w:pPr>
+    </w:lvl>
+    <w:lvl w:ilvl="7" w:tplc="04090019" w:tentative="1">
+      <w:start w:val="1"/>
+      <w:numFmt w:val="lowerLetter"/>
+      <w:lvlText w:val="%8."/>
+      <w:lvlJc w:val="left"/>
+      <w:pPr>
+        <w:ind w:left="5400" w:hanging="360"/>
+      </w:pPr>
+    </w:lvl>
+    <w:lvl w:ilvl="8" w:tplc="0409001B" w:tentative="1">
+      <w:start w:val="1"/>
+      <w:numFmt w:val="lowerRoman"/>
+      <w:lvlText w:val="%9."/>
+      <w:lvlJc w:val="right"/>
+      <w:pPr>
+        <w:ind w:left="6120" w:hanging="180"/>
+      </w:pPr>
+    </w:lvl>
+  </w:abstractNum>
   <w:num w:numId="1">
     <w:abstractNumId w:val="0"/>
+  </w:num>
+  <w:num w:numId="2">
+    <w:abstractNumId w:val="1"/>
   </w:num>
 </w:numbering>
 </file>

</xml_diff>